<commit_message>
working on PNOM thing
</commit_message>
<xml_diff>
--- a/3 Supporting Docs/PNOM 21/PNOM 21 Research Statement.docx
+++ b/3 Supporting Docs/PNOM 21/PNOM 21 Research Statement.docx
@@ -8,9 +8,354 @@
         <w:spacing w:before="0" w:beforeAutospacing="0" w:after="0" w:afterAutospacing="0" w:line="480" w:lineRule="auto"/>
         <w:ind w:firstLine="720"/>
       </w:pPr>
+      <w:r>
+        <w:t>The judgment of learning (JOL) task is often used to assess memory monitoring at encoding. In the JOL task, participants study a cue-target word pair (e.g., mouse-cheese) and are asked to rate the probability of correctly recalling the target in the presence of the cue at test (e.g., mouse-?).</w:t>
+      </w:r>
+      <w:r>
+        <w:t xml:space="preserve"> </w:t>
+      </w:r>
+      <w:r>
+        <w:t xml:space="preserve">Previous research has shown that </w:t>
+      </w:r>
+      <w:r>
+        <w:t xml:space="preserve">the accuracy of </w:t>
+      </w:r>
+      <w:r>
+        <w:t xml:space="preserve">JOLs </w:t>
+      </w:r>
+      <w:r>
+        <w:t>is sensitive to perceptual cues</w:t>
+      </w:r>
+      <w:r>
+        <w:t xml:space="preserve">. These cues </w:t>
+      </w:r>
+      <w:r>
+        <w:t>can induce metacognitive illusions</w:t>
+      </w:r>
+      <w:r>
+        <w:t xml:space="preserve">, such as </w:t>
+      </w:r>
+      <w:r>
+        <w:t xml:space="preserve">the </w:t>
+      </w:r>
+      <w:r>
+        <w:rPr>
+          <w:i/>
+          <w:iCs/>
+        </w:rPr>
+        <w:t>font-size</w:t>
+      </w:r>
+      <w:r>
+        <w:rPr>
+          <w:i/>
+          <w:iCs/>
+        </w:rPr>
+        <w:t xml:space="preserve"> </w:t>
+      </w:r>
+      <w:r>
+        <w:rPr>
+          <w:i/>
+          <w:iCs/>
+        </w:rPr>
+        <w:t>effect</w:t>
+      </w:r>
+      <w:r>
+        <w:t xml:space="preserve"> </w:t>
+      </w:r>
+      <w:r>
+        <w:rPr>
+          <w:highlight w:val="cyan"/>
+        </w:rPr>
+        <w:t>(Rhodes &amp; Castel, 2008)</w:t>
+      </w:r>
+      <w:r>
+        <w:t xml:space="preserve"> </w:t>
+      </w:r>
+      <w:r>
+        <w:t xml:space="preserve">in which </w:t>
+      </w:r>
+      <w:r>
+        <w:t xml:space="preserve">participants inflate </w:t>
+      </w:r>
+      <w:r>
+        <w:t xml:space="preserve">their JOL ratings when word </w:t>
+      </w:r>
+      <w:r>
+        <w:t xml:space="preserve">pairs </w:t>
+      </w:r>
+      <w:r>
+        <w:t xml:space="preserve">are </w:t>
+      </w:r>
+      <w:r>
+        <w:t xml:space="preserve">presented in large font </w:t>
+      </w:r>
+      <w:r>
+        <w:t>relative to</w:t>
+      </w:r>
+      <w:r>
+        <w:t xml:space="preserve"> small font. </w:t>
+      </w:r>
+      <w:r>
+        <w:t>Although the font-size effect has been reported under several conditions, the underlying factors driving the effect remain unclear. Two theories have been proposed to account the font-size effect—the fluency account and the beliefs account. First, the fluency account states that larger words are more perceptually fluent than smaller words. Due to their greater perceptual fluency, participants process larger words more efficiently and/or effectively, leading to greater JOLs relative to smaller words</w:t>
+      </w:r>
+      <w:r>
+        <w:t xml:space="preserve"> </w:t>
+      </w:r>
+      <w:r>
+        <w:rPr>
+          <w:highlight w:val="cyan"/>
+        </w:rPr>
+        <w:t>(</w:t>
+      </w:r>
+      <w:r>
+        <w:rPr>
+          <w:highlight w:val="cyan"/>
+        </w:rPr>
+        <w:t xml:space="preserve">Undorf, Zimdahl, </w:t>
+      </w:r>
+      <w:r>
+        <w:rPr>
+          <w:highlight w:val="cyan"/>
+        </w:rPr>
+        <w:t>&amp;</w:t>
+      </w:r>
+      <w:r>
+        <w:rPr>
+          <w:highlight w:val="cyan"/>
+        </w:rPr>
+        <w:t xml:space="preserve"> Bernstein</w:t>
+      </w:r>
+      <w:r>
+        <w:rPr>
+          <w:highlight w:val="cyan"/>
+        </w:rPr>
+        <w:t>)</w:t>
+      </w:r>
+      <w:r>
+        <w:t>. Alternatively, t</w:t>
+      </w:r>
+      <w:r>
+        <w:t>he beliefs account posits that participants beliefs about an item’s memorability is the primary factor influencing JOLs. Regarding the font-size effect, participants may assign higher JOLs to large items because they hold the belief that large pairs are easier to learn than small pairs</w:t>
+      </w:r>
+      <w:r>
+        <w:t xml:space="preserve"> </w:t>
+      </w:r>
+      <w:r>
+        <w:rPr>
+          <w:highlight w:val="cyan"/>
+        </w:rPr>
+        <w:t>(</w:t>
+      </w:r>
+      <w:r>
+        <w:rPr>
+          <w:highlight w:val="cyan"/>
+        </w:rPr>
+        <w:t xml:space="preserve">Mueller, Dunlosky, Tauber, </w:t>
+      </w:r>
+      <w:r>
+        <w:rPr>
+          <w:highlight w:val="cyan"/>
+        </w:rPr>
+        <w:t>&amp;</w:t>
+      </w:r>
+      <w:r>
+        <w:rPr>
+          <w:highlight w:val="cyan"/>
+        </w:rPr>
+        <w:t xml:space="preserve"> Rhodes</w:t>
+      </w:r>
+      <w:r>
+        <w:rPr>
+          <w:highlight w:val="cyan"/>
+        </w:rPr>
+        <w:t xml:space="preserve">, </w:t>
+      </w:r>
+      <w:r>
+        <w:rPr>
+          <w:highlight w:val="cyan"/>
+        </w:rPr>
+        <w:t>2014)</w:t>
+      </w:r>
+      <w:r>
+        <w:t>.</w:t>
+      </w:r>
+    </w:p>
+    <w:p>
+      <w:pPr>
+        <w:pStyle w:val="NormalWeb"/>
+        <w:spacing w:before="0" w:beforeAutospacing="0" w:after="0" w:afterAutospacing="0" w:line="480" w:lineRule="auto"/>
+        <w:ind w:firstLine="720"/>
+      </w:pPr>
+      <w:r>
+        <w:t xml:space="preserve">The present study provides an additional test of the font-size effect </w:t>
+      </w:r>
+      <w:r>
+        <w:t xml:space="preserve">while also </w:t>
+      </w:r>
+      <w:r>
+        <w:t>test</w:t>
+      </w:r>
+      <w:r>
+        <w:t>ing</w:t>
+      </w:r>
+      <w:r>
+        <w:t xml:space="preserve"> whether other perceptual manipulations </w:t>
+      </w:r>
+      <w:r>
+        <w:t xml:space="preserve">can influence </w:t>
+      </w:r>
+      <w:r>
+        <w:t xml:space="preserve">the correspondence between JOLs and recall. </w:t>
+      </w:r>
+      <w:r>
+        <w:t xml:space="preserve">First, </w:t>
+      </w:r>
+      <w:r>
+        <w:t>Experiments 1A and 1B</w:t>
+      </w:r>
+      <w:r>
+        <w:t xml:space="preserve"> </w:t>
+      </w:r>
+      <w:r>
+        <w:t>w</w:t>
+      </w:r>
+      <w:r>
+        <w:t>ere</w:t>
+      </w:r>
+      <w:r>
+        <w:t xml:space="preserve"> designed to replicate the font-size effect</w:t>
+      </w:r>
+      <w:r>
+        <w:t xml:space="preserve"> using a mix of related and unrelated word pairs</w:t>
+      </w:r>
+      <w:r>
+        <w:t xml:space="preserve"> and test</w:t>
+      </w:r>
+      <w:r>
+        <w:t>ed</w:t>
+      </w:r>
+      <w:r>
+        <w:t xml:space="preserve"> whether </w:t>
+      </w:r>
+      <w:r>
+        <w:t xml:space="preserve">JOL overestimation </w:t>
+      </w:r>
+      <w:r>
+        <w:t xml:space="preserve">extended to </w:t>
+      </w:r>
+      <w:r>
+        <w:t xml:space="preserve">a </w:t>
+      </w:r>
+      <w:r>
+        <w:t xml:space="preserve">highlighting </w:t>
+      </w:r>
+      <w:r>
+        <w:t xml:space="preserve">manipulation. </w:t>
+      </w:r>
+      <w:r>
+        <w:t>Experiment</w:t>
+      </w:r>
+      <w:r>
+        <w:t>s</w:t>
+      </w:r>
+      <w:r>
+        <w:t xml:space="preserve"> 2</w:t>
+      </w:r>
+      <w:r>
+        <w:t>A and 2B</w:t>
+      </w:r>
+      <w:r>
+        <w:t xml:space="preserve"> </w:t>
+      </w:r>
+      <w:r>
+        <w:t xml:space="preserve">then </w:t>
+      </w:r>
+      <w:r>
+        <w:t xml:space="preserve">provided </w:t>
+      </w:r>
+      <w:r>
+        <w:t>additional</w:t>
+      </w:r>
+      <w:r>
+        <w:t xml:space="preserve"> test</w:t>
+      </w:r>
+      <w:r>
+        <w:t>s</w:t>
+      </w:r>
+      <w:r>
+        <w:t xml:space="preserve"> of </w:t>
+      </w:r>
+      <w:r>
+        <w:t>both font-size and highlighting on JOLs</w:t>
+      </w:r>
+      <w:r>
+        <w:t xml:space="preserve"> respectively</w:t>
+      </w:r>
+      <w:r>
+        <w:t>,</w:t>
+      </w:r>
+      <w:r>
+        <w:t xml:space="preserve"> using only unrelated </w:t>
+      </w:r>
+      <w:r>
+        <w:t xml:space="preserve">word </w:t>
+      </w:r>
+      <w:r>
+        <w:t xml:space="preserve">pairs. Finally, Experiment 3 tested whether </w:t>
+      </w:r>
+      <w:r>
+        <w:t xml:space="preserve">presenting pairs using </w:t>
+      </w:r>
+      <w:r>
+        <w:t xml:space="preserve">Sans Forgetica—a perceptually </w:t>
+      </w:r>
+      <w:r>
+        <w:t xml:space="preserve">disfluent </w:t>
+      </w:r>
+      <w:r>
+        <w:t xml:space="preserve">font designed to </w:t>
+      </w:r>
+      <w:r>
+        <w:lastRenderedPageBreak/>
+        <w:t>improve memory—would result in inflated JOLs.</w:t>
+      </w:r>
+      <w:r>
+        <w:t xml:space="preserve"> In doing so, </w:t>
+      </w:r>
+      <w:r>
+        <w:t xml:space="preserve">Experiment 3 </w:t>
+      </w:r>
+      <w:r>
+        <w:t xml:space="preserve">tested </w:t>
+      </w:r>
+      <w:r>
+        <w:t>the fluency and beliefs accounts of how perceptual features affect JOLs. Based on the fluency account, the disfluent nature of Sans Forgetica should result in lower JOLs relative to a more fluent font such as Arial. However, if participants hold a memory belief that pairs presented in Sans Forgetica are more likely to be correctly recalled at test, then JOLs may be inflated for the Sans Forgetica pairs.</w:t>
+      </w:r>
+      <w:r>
+        <w:t xml:space="preserve"> </w:t>
+      </w:r>
+      <w:r>
+        <w:t xml:space="preserve">Importantly, all experiments included a pure-control group comparison in which only the standard perceptual condition is used (i.e., all pairs presented in a standard font size), rather than a mix of perceptually fluent/disfluent pairs. These control groups were included because encoding manipulations have been shown to spill over into other encoding tasks when encoding is manipulated within-subjects </w:t>
+      </w:r>
+      <w:r>
+        <w:rPr>
+          <w:highlight w:val="cyan"/>
+        </w:rPr>
+        <w:t>(Huff, Bodner, &amp; Gretz, 2021)</w:t>
+      </w:r>
+      <w:r>
+        <w:t>. This additional comparison group allowed us to gauge perceptual effects on JOLs more accurately relative to a baseline condition.</w:t>
+      </w:r>
+    </w:p>
+    <w:p>
+      <w:pPr>
+        <w:pStyle w:val="NormalWeb"/>
+        <w:spacing w:before="0" w:beforeAutospacing="0" w:after="0" w:afterAutospacing="0" w:line="480" w:lineRule="auto"/>
+        <w:ind w:firstLine="720"/>
+      </w:pPr>
       <w:commentRangeStart w:id="0"/>
       <w:r>
-        <w:t>Previous</w:t>
+        <w:t>Across all experiments</w:t>
       </w:r>
       <w:commentRangeEnd w:id="0"/>
       <w:r>
@@ -21,190 +366,102 @@
         <w:commentReference w:id="0"/>
       </w:r>
       <w:r>
-        <w:t xml:space="preserve"> research has shown that </w:t>
-      </w:r>
-      <w:r>
-        <w:t>the accuracy of judgments of learning (JOLs)</w:t>
-      </w:r>
-      <w:r>
-        <w:t xml:space="preserve"> is sensitive to perceptual cues</w:t>
-      </w:r>
-      <w:r>
-        <w:t xml:space="preserve">. These cues </w:t>
-      </w:r>
-      <w:r>
-        <w:t>can induce metacognitive illusions</w:t>
-      </w:r>
-      <w:r>
-        <w:t xml:space="preserve">, such as </w:t>
+        <w:t xml:space="preserve">, the perceptually </w:t>
+      </w:r>
+      <w:r>
+        <w:t>fluent</w:t>
+      </w:r>
+      <w:r>
+        <w:t xml:space="preserve"> conditions did not result in an overestimation of later recall relative to </w:t>
       </w:r>
       <w:r>
         <w:t xml:space="preserve">the </w:t>
       </w:r>
       <w:r>
-        <w:rPr>
-          <w:i/>
-          <w:iCs/>
-        </w:rPr>
-        <w:t>font-size</w:t>
-      </w:r>
-      <w:r>
-        <w:rPr>
-          <w:i/>
-          <w:iCs/>
-        </w:rPr>
-        <w:t xml:space="preserve"> </w:t>
-      </w:r>
-      <w:r>
-        <w:rPr>
-          <w:i/>
-          <w:iCs/>
-        </w:rPr>
-        <w:t>effect</w:t>
-      </w:r>
-      <w:r>
-        <w:t xml:space="preserve"> (Rhodes &amp; Castel, 2008) </w:t>
-      </w:r>
-      <w:r>
-        <w:t xml:space="preserve">in which </w:t>
-      </w:r>
-      <w:r>
-        <w:t xml:space="preserve">participants inflate JOLs for pairs presented in large font </w:t>
-      </w:r>
-      <w:r>
-        <w:t>relative to</w:t>
-      </w:r>
-      <w:r>
-        <w:t xml:space="preserve"> small font. The present study provides an additional test of the font-size effect </w:t>
-      </w:r>
-      <w:r>
-        <w:t xml:space="preserve">while also </w:t>
-      </w:r>
-      <w:r>
-        <w:t>test</w:t>
-      </w:r>
-      <w:r>
-        <w:t>ing</w:t>
-      </w:r>
-      <w:r>
-        <w:t xml:space="preserve"> whether other perceptual manipulations </w:t>
-      </w:r>
-      <w:r>
-        <w:t xml:space="preserve">can influence </w:t>
-      </w:r>
-      <w:r>
-        <w:t xml:space="preserve">the correspondence between JOLs and recall. </w:t>
-      </w:r>
-      <w:r>
-        <w:t xml:space="preserve">First, </w:t>
-      </w:r>
-      <w:r>
-        <w:t>Experiment 1 was designed to replicate the font-size effect</w:t>
-      </w:r>
-      <w:r>
-        <w:t xml:space="preserve"> using a mix of related and unrelated word pairs</w:t>
-      </w:r>
-      <w:r>
-        <w:t xml:space="preserve"> and test</w:t>
-      </w:r>
-      <w:r>
-        <w:t>ed</w:t>
-      </w:r>
-      <w:r>
-        <w:t xml:space="preserve"> whether </w:t>
-      </w:r>
-      <w:r>
-        <w:t xml:space="preserve">JOL overestimation </w:t>
-      </w:r>
-      <w:r>
-        <w:t xml:space="preserve">extended to </w:t>
-      </w:r>
-      <w:r>
-        <w:t xml:space="preserve">a </w:t>
-      </w:r>
-      <w:r>
-        <w:t xml:space="preserve">highlighting </w:t>
-      </w:r>
-      <w:r>
-        <w:t xml:space="preserve">manipulation. </w:t>
-      </w:r>
-      <w:r>
-        <w:t xml:space="preserve">Experiment 2 </w:t>
-      </w:r>
-      <w:r>
-        <w:t xml:space="preserve">then </w:t>
-      </w:r>
-      <w:r>
-        <w:t xml:space="preserve">provided an additional test of </w:t>
-      </w:r>
-      <w:r>
-        <w:t>both font-size and highlighting on JOLs,</w:t>
-      </w:r>
-      <w:r>
-        <w:t xml:space="preserve"> using only unrelated </w:t>
-      </w:r>
-      <w:r>
-        <w:t xml:space="preserve">word </w:t>
-      </w:r>
-      <w:r>
-        <w:t xml:space="preserve">pairs. Finally, Experiment 3 tested whether </w:t>
-      </w:r>
-      <w:r>
-        <w:t xml:space="preserve">presenting pairs using </w:t>
-      </w:r>
-      <w:r>
-        <w:t xml:space="preserve">Sans </w:t>
-      </w:r>
-      <w:proofErr w:type="spellStart"/>
-      <w:r>
-        <w:t>Forgetica</w:t>
-      </w:r>
-      <w:proofErr w:type="spellEnd"/>
-      <w:r>
-        <w:t xml:space="preserve">—a perceptually </w:t>
-      </w:r>
-      <w:r>
-        <w:t xml:space="preserve">disfluent </w:t>
-      </w:r>
-      <w:r>
-        <w:t xml:space="preserve">font designed to improve memory—would result in inflated JOLs. </w:t>
-      </w:r>
-      <w:r>
-        <w:t>Across all experiments</w:t>
-      </w:r>
-      <w:r>
-        <w:t xml:space="preserve">, the perceptually </w:t>
-      </w:r>
-      <w:r>
-        <w:t>fluent</w:t>
-      </w:r>
-      <w:r>
-        <w:t xml:space="preserve"> conditions did not result in an overestimation of later recall relative to </w:t>
-      </w:r>
-      <w:r>
         <w:t>disfluent</w:t>
       </w:r>
       <w:r>
         <w:t xml:space="preserve"> conditions</w:t>
       </w:r>
       <w:r>
-        <w:t>. The perceptually disfluent</w:t>
-      </w:r>
-      <w:r>
-        <w:t xml:space="preserve"> Sans </w:t>
-      </w:r>
-      <w:proofErr w:type="spellStart"/>
-      <w:r>
-        <w:t>Forgetica</w:t>
-      </w:r>
-      <w:proofErr w:type="spellEnd"/>
-      <w:r>
-        <w:t xml:space="preserve"> font in Experiment 3 yielded a memory cost</w:t>
+        <w:t xml:space="preserve">. </w:t>
+      </w:r>
+      <w:r>
+        <w:t>First</w:t>
+      </w:r>
+      <w:r>
+        <w:t>, in Experiment</w:t>
+      </w:r>
+      <w:r>
+        <w:t>s</w:t>
+      </w:r>
+      <w:r>
+        <w:t xml:space="preserve"> 1</w:t>
+      </w:r>
+      <w:r>
+        <w:t>A and 1B</w:t>
       </w:r>
       <w:r>
         <w:t xml:space="preserve">, </w:t>
       </w:r>
       <w:r>
+        <w:rPr>
+          <w:highlight w:val="yellow"/>
+        </w:rPr>
+        <w:t>[EXPAND]</w:t>
+      </w:r>
+      <w:r>
+        <w:t>. Next, th</w:t>
+      </w:r>
+      <w:r>
+        <w:t>ese</w:t>
+      </w:r>
+      <w:r>
+        <w:t xml:space="preserve"> pattern</w:t>
+      </w:r>
+      <w:r>
+        <w:t>s</w:t>
+      </w:r>
+      <w:r>
+        <w:t xml:space="preserve"> replicated </w:t>
+      </w:r>
+      <w:r>
+        <w:t xml:space="preserve">across </w:t>
+      </w:r>
+      <w:r>
+        <w:t>Experiment</w:t>
+      </w:r>
+      <w:r>
+        <w:t>s</w:t>
+      </w:r>
+      <w:r>
+        <w:t xml:space="preserve"> 2</w:t>
+      </w:r>
+      <w:r>
+        <w:t>A and 2B</w:t>
+      </w:r>
+      <w:r>
+        <w:t xml:space="preserve">, such that.. </w:t>
+      </w:r>
+      <w:r>
+        <w:rPr>
+          <w:highlight w:val="yellow"/>
+        </w:rPr>
+        <w:t>[EXPAND]</w:t>
+      </w:r>
+      <w:r>
+        <w:t>. Finally, in Experiment 3, t</w:t>
+      </w:r>
+      <w:r>
+        <w:t>he perceptually disfluent</w:t>
+      </w:r>
+      <w:r>
+        <w:t xml:space="preserve"> Sans Forgetica font in Experiment 3 yielded a memory cost</w:t>
+      </w:r>
+      <w:r>
+        <w:t xml:space="preserve">, </w:t>
+      </w:r>
+      <w:r>
         <w:t>though</w:t>
       </w:r>
       <w:r>
@@ -212,6 +469,21 @@
       </w:r>
       <w:r>
         <w:t xml:space="preserve"> no effect on JOLs.</w:t>
+      </w:r>
+      <w:r>
+        <w:t xml:space="preserve"> Specifically, </w:t>
+      </w:r>
+      <w:r>
+        <w:rPr>
+          <w:highlight w:val="yellow"/>
+        </w:rPr>
+        <w:t>[EXPAND]</w:t>
+      </w:r>
+      <w:r>
+        <w:t xml:space="preserve">. </w:t>
+      </w:r>
+      <w:r>
+        <w:t>Collectively, this set of experiments provides a greater understanding of how perceptual features influence JOLs and recall, particularly within the context of cued-recall testing.</w:t>
       </w:r>
     </w:p>
     <w:p>
@@ -230,25 +502,7 @@
           <w:sz w:val="24"/>
           <w:szCs w:val="24"/>
         </w:rPr>
-        <w:t xml:space="preserve">This research supports the </w:t>
-      </w:r>
-      <w:proofErr w:type="spellStart"/>
-      <w:r>
-        <w:rPr>
-          <w:rFonts w:ascii="Times New Roman" w:hAnsi="Times New Roman" w:cs="Times New Roman"/>
-          <w:sz w:val="24"/>
-          <w:szCs w:val="24"/>
-        </w:rPr>
-        <w:t>Pychonomic</w:t>
-      </w:r>
-      <w:proofErr w:type="spellEnd"/>
-      <w:r>
-        <w:rPr>
-          <w:rFonts w:ascii="Times New Roman" w:hAnsi="Times New Roman" w:cs="Times New Roman"/>
-          <w:sz w:val="24"/>
-          <w:szCs w:val="24"/>
-        </w:rPr>
-        <w:t xml:space="preserve"> Society’s mission</w:t>
+        <w:t>This research supports the Pychonomic Society’s mission</w:t>
       </w:r>
       <w:r>
         <w:rPr>
@@ -320,7 +574,23 @@
           <w:sz w:val="24"/>
           <w:szCs w:val="24"/>
         </w:rPr>
-        <w:t xml:space="preserve"> an established finding in metamemory research</w:t>
+        <w:t xml:space="preserve"> </w:t>
+      </w:r>
+      <w:r>
+        <w:rPr>
+          <w:rFonts w:ascii="Times New Roman" w:hAnsi="Times New Roman" w:cs="Times New Roman"/>
+          <w:sz w:val="24"/>
+          <w:szCs w:val="24"/>
+        </w:rPr>
+        <w:t xml:space="preserve">the font-size effect, which is </w:t>
+      </w:r>
+      <w:r>
+        <w:rPr>
+          <w:rFonts w:ascii="Times New Roman" w:hAnsi="Times New Roman" w:cs="Times New Roman"/>
+          <w:sz w:val="24"/>
+          <w:szCs w:val="24"/>
+        </w:rPr>
+        <w:t>an established finding in metamemory research</w:t>
       </w:r>
       <w:r>
         <w:rPr>
@@ -336,25 +606,49 @@
           <w:sz w:val="24"/>
           <w:szCs w:val="24"/>
         </w:rPr>
-        <w:t xml:space="preserve"> (2) testing whether the effect can be produced via two novel manipulations (highlighting and Sans </w:t>
-      </w:r>
-      <w:proofErr w:type="spellStart"/>
-      <w:r>
-        <w:rPr>
-          <w:rFonts w:ascii="Times New Roman" w:hAnsi="Times New Roman" w:cs="Times New Roman"/>
-          <w:sz w:val="24"/>
-          <w:szCs w:val="24"/>
-        </w:rPr>
-        <w:t>Forgetica</w:t>
-      </w:r>
-      <w:proofErr w:type="spellEnd"/>
-      <w:r>
-        <w:rPr>
-          <w:rFonts w:ascii="Times New Roman" w:hAnsi="Times New Roman" w:cs="Times New Roman"/>
-          <w:sz w:val="24"/>
-          <w:szCs w:val="24"/>
-        </w:rPr>
-        <w:t>)</w:t>
+        <w:t xml:space="preserve"> (2)</w:t>
+      </w:r>
+      <w:r>
+        <w:rPr>
+          <w:rFonts w:ascii="Times New Roman" w:hAnsi="Times New Roman" w:cs="Times New Roman"/>
+          <w:sz w:val="24"/>
+          <w:szCs w:val="24"/>
+        </w:rPr>
+        <w:t xml:space="preserve"> </w:t>
+      </w:r>
+      <w:r>
+        <w:rPr>
+          <w:rFonts w:ascii="Times New Roman" w:hAnsi="Times New Roman" w:cs="Times New Roman"/>
+          <w:sz w:val="24"/>
+          <w:szCs w:val="24"/>
+        </w:rPr>
+        <w:t xml:space="preserve">testing whether the effect can be produced via two novel manipulations </w:t>
+      </w:r>
+      <w:r>
+        <w:rPr>
+          <w:rFonts w:ascii="Times New Roman" w:hAnsi="Times New Roman" w:cs="Times New Roman"/>
+          <w:sz w:val="24"/>
+          <w:szCs w:val="24"/>
+        </w:rPr>
+        <w:lastRenderedPageBreak/>
+        <w:t>(highlighting and Sans Forgetica)</w:t>
+      </w:r>
+      <w:r>
+        <w:rPr>
+          <w:rFonts w:ascii="Times New Roman" w:hAnsi="Times New Roman" w:cs="Times New Roman"/>
+          <w:sz w:val="24"/>
+          <w:szCs w:val="24"/>
+        </w:rPr>
+        <w:t xml:space="preserve">, and (3) </w:t>
+      </w:r>
+      <w:r>
+        <w:rPr>
+          <w:rFonts w:ascii="Times New Roman" w:hAnsi="Times New Roman" w:cs="Times New Roman"/>
+          <w:sz w:val="24"/>
+          <w:szCs w:val="24"/>
+          <w:highlight w:val="yellow"/>
+        </w:rPr>
+        <w:t>[control groups]</w:t>
       </w:r>
       <w:r>
         <w:rPr>
@@ -390,6 +684,57 @@
         </w:rPr>
         <w:t>[SUMMARY]</w:t>
       </w:r>
+    </w:p>
+    <w:p>
+      <w:pPr>
+        <w:rPr>
+          <w:rFonts w:ascii="Times New Roman" w:hAnsi="Times New Roman" w:cs="Times New Roman"/>
+          <w:sz w:val="24"/>
+          <w:szCs w:val="24"/>
+          <w:highlight w:val="yellow"/>
+        </w:rPr>
+      </w:pPr>
+      <w:r>
+        <w:rPr>
+          <w:rFonts w:ascii="Times New Roman" w:hAnsi="Times New Roman" w:cs="Times New Roman"/>
+          <w:sz w:val="24"/>
+          <w:szCs w:val="24"/>
+          <w:highlight w:val="yellow"/>
+        </w:rPr>
+        <w:br w:type="page"/>
+      </w:r>
+    </w:p>
+    <w:p>
+      <w:pPr>
+        <w:spacing w:after="0" w:line="480" w:lineRule="auto"/>
+        <w:jc w:val="center"/>
+        <w:rPr>
+          <w:rFonts w:ascii="Times New Roman" w:hAnsi="Times New Roman" w:cs="Times New Roman"/>
+          <w:sz w:val="24"/>
+          <w:szCs w:val="24"/>
+        </w:rPr>
+      </w:pPr>
+      <w:r>
+        <w:rPr>
+          <w:rFonts w:ascii="Times New Roman" w:hAnsi="Times New Roman" w:cs="Times New Roman"/>
+          <w:sz w:val="24"/>
+          <w:szCs w:val="24"/>
+          <w:highlight w:val="yellow"/>
+        </w:rPr>
+        <w:lastRenderedPageBreak/>
+        <w:t>References</w:t>
+      </w:r>
+    </w:p>
+    <w:p>
+      <w:pPr>
+        <w:spacing w:after="0" w:line="480" w:lineRule="auto"/>
+        <w:jc w:val="center"/>
+        <w:rPr>
+          <w:rFonts w:ascii="Times New Roman" w:hAnsi="Times New Roman" w:cs="Times New Roman"/>
+          <w:sz w:val="24"/>
+          <w:szCs w:val="24"/>
+        </w:rPr>
+      </w:pPr>
     </w:p>
     <w:sectPr>
       <w:pgSz w:w="12240" w:h="15840"/>
@@ -403,7 +748,7 @@
 
 <file path=word/comments.xml><?xml version="1.0" encoding="utf-8"?>
 <w:comments xmlns:wpc="http://schemas.microsoft.com/office/word/2010/wordprocessingCanvas" xmlns:cx="http://schemas.microsoft.com/office/drawing/2014/chartex" xmlns:cx1="http://schemas.microsoft.com/office/drawing/2015/9/8/chartex" xmlns:cx2="http://schemas.microsoft.com/office/drawing/2015/10/21/chartex" xmlns:cx3="http://schemas.microsoft.com/office/drawing/2016/5/9/chartex" xmlns:cx4="http://schemas.microsoft.com/office/drawing/2016/5/10/chartex" xmlns:cx5="http://schemas.microsoft.com/office/drawing/2016/5/11/chartex" xmlns:cx6="http://schemas.microsoft.com/office/drawing/2016/5/12/chartex" xmlns:cx7="http://schemas.microsoft.com/office/drawing/2016/5/13/chartex" xmlns:cx8="http://schemas.microsoft.com/office/drawing/2016/5/14/chartex" xmlns:mc="http://schemas.openxmlformats.org/markup-compatibility/2006" xmlns:aink="http://schemas.microsoft.com/office/drawing/2016/ink" xmlns:am3d="http://schemas.microsoft.com/office/drawing/2017/model3d" xmlns:o="urn:schemas-microsoft-com:office:office" xmlns:r="http://schemas.openxmlformats.org/officeDocument/2006/relationships" xmlns:m="http://schemas.openxmlformats.org/officeDocument/2006/math" xmlns:v="urn:schemas-microsoft-com:vml" xmlns:wp14="http://schemas.microsoft.com/office/word/2010/wordprocessingDrawing" xmlns:wp="http://schemas.openxmlformats.org/drawingml/2006/wordprocessingDrawing" xmlns:w10="urn:schemas-microsoft-com:office:word" xmlns:w="http://schemas.openxmlformats.org/wordprocessingml/2006/main" xmlns:w14="http://schemas.microsoft.com/office/word/2010/wordml" xmlns:w15="http://schemas.microsoft.com/office/word/2012/wordml" xmlns:w16cex="http://schemas.microsoft.com/office/word/2018/wordml/cex" xmlns:w16cid="http://schemas.microsoft.com/office/word/2016/wordml/cid" xmlns:w16="http://schemas.microsoft.com/office/word/2018/wordml" xmlns:w16se="http://schemas.microsoft.com/office/word/2015/wordml/symex" xmlns:wpg="http://schemas.microsoft.com/office/word/2010/wordprocessingGroup" xmlns:wpi="http://schemas.microsoft.com/office/word/2010/wordprocessingInk" xmlns:wne="http://schemas.microsoft.com/office/word/2006/wordml" xmlns:wps="http://schemas.microsoft.com/office/word/2010/wordprocessingShape" mc:Ignorable="w14 w15 w16se w16cid w16 w16cex wp14">
-  <w:comment w:id="0" w:author="Nicholas Maxwell" w:date="2021-05-05T15:15:00Z" w:initials="NM">
+  <w:comment w:id="0" w:author="Nicholas Maxwell" w:date="2021-05-06T11:32:00Z" w:initials="NM">
     <w:p>
       <w:pPr>
         <w:pStyle w:val="CommentText"/>
@@ -415,7 +760,7 @@
         <w:annotationRef/>
       </w:r>
       <w:r>
-        <w:t>Can expand this using the psych grad award app</w:t>
+        <w:t>Should definitely add some figures here</w:t>
       </w:r>
     </w:p>
   </w:comment>
@@ -424,19 +769,19 @@
 
 <file path=word/commentsExtended.xml><?xml version="1.0" encoding="utf-8"?>
 <w15:commentsEx xmlns:wpc="http://schemas.microsoft.com/office/word/2010/wordprocessingCanvas" xmlns:cx="http://schemas.microsoft.com/office/drawing/2014/chartex" xmlns:cx1="http://schemas.microsoft.com/office/drawing/2015/9/8/chartex" xmlns:cx2="http://schemas.microsoft.com/office/drawing/2015/10/21/chartex" xmlns:cx3="http://schemas.microsoft.com/office/drawing/2016/5/9/chartex" xmlns:cx4="http://schemas.microsoft.com/office/drawing/2016/5/10/chartex" xmlns:cx5="http://schemas.microsoft.com/office/drawing/2016/5/11/chartex" xmlns:cx6="http://schemas.microsoft.com/office/drawing/2016/5/12/chartex" xmlns:cx7="http://schemas.microsoft.com/office/drawing/2016/5/13/chartex" xmlns:cx8="http://schemas.microsoft.com/office/drawing/2016/5/14/chartex" xmlns:mc="http://schemas.openxmlformats.org/markup-compatibility/2006" xmlns:aink="http://schemas.microsoft.com/office/drawing/2016/ink" xmlns:am3d="http://schemas.microsoft.com/office/drawing/2017/model3d" xmlns:o="urn:schemas-microsoft-com:office:office" xmlns:r="http://schemas.openxmlformats.org/officeDocument/2006/relationships" xmlns:m="http://schemas.openxmlformats.org/officeDocument/2006/math" xmlns:v="urn:schemas-microsoft-com:vml" xmlns:wp14="http://schemas.microsoft.com/office/word/2010/wordprocessingDrawing" xmlns:wp="http://schemas.openxmlformats.org/drawingml/2006/wordprocessingDrawing" xmlns:w10="urn:schemas-microsoft-com:office:word" xmlns:w="http://schemas.openxmlformats.org/wordprocessingml/2006/main" xmlns:w14="http://schemas.microsoft.com/office/word/2010/wordml" xmlns:w15="http://schemas.microsoft.com/office/word/2012/wordml" xmlns:w16cex="http://schemas.microsoft.com/office/word/2018/wordml/cex" xmlns:w16cid="http://schemas.microsoft.com/office/word/2016/wordml/cid" xmlns:w16="http://schemas.microsoft.com/office/word/2018/wordml" xmlns:w16se="http://schemas.microsoft.com/office/word/2015/wordml/symex" xmlns:wpg="http://schemas.microsoft.com/office/word/2010/wordprocessingGroup" xmlns:wpi="http://schemas.microsoft.com/office/word/2010/wordprocessingInk" xmlns:wne="http://schemas.microsoft.com/office/word/2006/wordml" xmlns:wps="http://schemas.microsoft.com/office/word/2010/wordprocessingShape" mc:Ignorable="w14 w15 w16se w16cid w16 w16cex wp14">
-  <w15:commentEx w15:paraId="0781D95A" w15:done="0"/>
+  <w15:commentEx w15:paraId="798F09FB" w15:done="0"/>
 </w15:commentsEx>
 </file>
 
 <file path=word/commentsExtensible.xml><?xml version="1.0" encoding="utf-8"?>
 <w16cex:commentsExtensible xmlns:wpc="http://schemas.microsoft.com/office/word/2010/wordprocessingCanvas" xmlns:cx="http://schemas.microsoft.com/office/drawing/2014/chartex" xmlns:cx1="http://schemas.microsoft.com/office/drawing/2015/9/8/chartex" xmlns:cx2="http://schemas.microsoft.com/office/drawing/2015/10/21/chartex" xmlns:cx3="http://schemas.microsoft.com/office/drawing/2016/5/9/chartex" xmlns:cx4="http://schemas.microsoft.com/office/drawing/2016/5/10/chartex" xmlns:cx5="http://schemas.microsoft.com/office/drawing/2016/5/11/chartex" xmlns:cx6="http://schemas.microsoft.com/office/drawing/2016/5/12/chartex" xmlns:cx7="http://schemas.microsoft.com/office/drawing/2016/5/13/chartex" xmlns:cx8="http://schemas.microsoft.com/office/drawing/2016/5/14/chartex" xmlns:mc="http://schemas.openxmlformats.org/markup-compatibility/2006" xmlns:aink="http://schemas.microsoft.com/office/drawing/2016/ink" xmlns:am3d="http://schemas.microsoft.com/office/drawing/2017/model3d" xmlns:o="urn:schemas-microsoft-com:office:office" xmlns:r="http://schemas.openxmlformats.org/officeDocument/2006/relationships" xmlns:m="http://schemas.openxmlformats.org/officeDocument/2006/math" xmlns:v="urn:schemas-microsoft-com:vml" xmlns:wp14="http://schemas.microsoft.com/office/word/2010/wordprocessingDrawing" xmlns:wp="http://schemas.openxmlformats.org/drawingml/2006/wordprocessingDrawing" xmlns:w10="urn:schemas-microsoft-com:office:word" xmlns:w="http://schemas.openxmlformats.org/wordprocessingml/2006/main" xmlns:w14="http://schemas.microsoft.com/office/word/2010/wordml" xmlns:w15="http://schemas.microsoft.com/office/word/2012/wordml" xmlns:w16cex="http://schemas.microsoft.com/office/word/2018/wordml/cex" xmlns:w16cid="http://schemas.microsoft.com/office/word/2016/wordml/cid" xmlns:w16="http://schemas.microsoft.com/office/word/2018/wordml" xmlns:w16se="http://schemas.microsoft.com/office/word/2015/wordml/symex" xmlns:wpg="http://schemas.microsoft.com/office/word/2010/wordprocessingGroup" xmlns:wpi="http://schemas.microsoft.com/office/word/2010/wordprocessingInk" xmlns:wne="http://schemas.microsoft.com/office/word/2006/wordml" xmlns:wps="http://schemas.microsoft.com/office/word/2010/wordprocessingShape" mc:Ignorable="w14 w15 w16se w16cid w16 w16cex wp14">
-  <w16cex:commentExtensible w16cex:durableId="243D3516" w16cex:dateUtc="2021-05-05T20:15:00Z"/>
+  <w16cex:commentExtensible w16cex:durableId="243E5266" w16cex:dateUtc="2021-05-06T16:32:00Z"/>
 </w16cex:commentsExtensible>
 </file>
 
 <file path=word/commentsIds.xml><?xml version="1.0" encoding="utf-8"?>
 <w16cid:commentsIds xmlns:wpc="http://schemas.microsoft.com/office/word/2010/wordprocessingCanvas" xmlns:cx="http://schemas.microsoft.com/office/drawing/2014/chartex" xmlns:cx1="http://schemas.microsoft.com/office/drawing/2015/9/8/chartex" xmlns:cx2="http://schemas.microsoft.com/office/drawing/2015/10/21/chartex" xmlns:cx3="http://schemas.microsoft.com/office/drawing/2016/5/9/chartex" xmlns:cx4="http://schemas.microsoft.com/office/drawing/2016/5/10/chartex" xmlns:cx5="http://schemas.microsoft.com/office/drawing/2016/5/11/chartex" xmlns:cx6="http://schemas.microsoft.com/office/drawing/2016/5/12/chartex" xmlns:cx7="http://schemas.microsoft.com/office/drawing/2016/5/13/chartex" xmlns:cx8="http://schemas.microsoft.com/office/drawing/2016/5/14/chartex" xmlns:mc="http://schemas.openxmlformats.org/markup-compatibility/2006" xmlns:aink="http://schemas.microsoft.com/office/drawing/2016/ink" xmlns:am3d="http://schemas.microsoft.com/office/drawing/2017/model3d" xmlns:o="urn:schemas-microsoft-com:office:office" xmlns:r="http://schemas.openxmlformats.org/officeDocument/2006/relationships" xmlns:m="http://schemas.openxmlformats.org/officeDocument/2006/math" xmlns:v="urn:schemas-microsoft-com:vml" xmlns:wp14="http://schemas.microsoft.com/office/word/2010/wordprocessingDrawing" xmlns:wp="http://schemas.openxmlformats.org/drawingml/2006/wordprocessingDrawing" xmlns:w10="urn:schemas-microsoft-com:office:word" xmlns:w="http://schemas.openxmlformats.org/wordprocessingml/2006/main" xmlns:w14="http://schemas.microsoft.com/office/word/2010/wordml" xmlns:w15="http://schemas.microsoft.com/office/word/2012/wordml" xmlns:w16cex="http://schemas.microsoft.com/office/word/2018/wordml/cex" xmlns:w16cid="http://schemas.microsoft.com/office/word/2016/wordml/cid" xmlns:w16="http://schemas.microsoft.com/office/word/2018/wordml" xmlns:w16se="http://schemas.microsoft.com/office/word/2015/wordml/symex" xmlns:wpg="http://schemas.microsoft.com/office/word/2010/wordprocessingGroup" xmlns:wpi="http://schemas.microsoft.com/office/word/2010/wordprocessingInk" xmlns:wne="http://schemas.microsoft.com/office/word/2006/wordml" xmlns:wps="http://schemas.microsoft.com/office/word/2010/wordprocessingShape" mc:Ignorable="w14 w15 w16se w16cid w16 w16cex wp14">
-  <w16cid:commentId w16cid:paraId="0781D95A" w16cid:durableId="243D3516"/>
+  <w16cid:commentId w16cid:paraId="798F09FB" w16cid:durableId="243E5266"/>
 </w16cid:commentsIds>
 </file>
 

</xml_diff>

<commit_message>
Update PNOM 21 Research Statement.docx
</commit_message>
<xml_diff>
--- a/3 Supporting Docs/PNOM 21/PNOM 21 Research Statement.docx
+++ b/3 Supporting Docs/PNOM 21/PNOM 21 Research Statement.docx
@@ -9,7 +9,13 @@
         <w:ind w:firstLine="720"/>
       </w:pPr>
       <w:r>
-        <w:t xml:space="preserve">The judgment of learning (JOL) task is often used to assess memory monitoring at encoding. In the JOL task, participants study a cue-target word pair (e.g., mouse-cheese) and are asked to rate the probability of correctly recalling the target in the presence of the cue at test (e.g., mouse-?). </w:t>
+        <w:t>The judgment of learning (JOL) task is often used to assess memory monitoring at encoding. In the JOL task, participants study cue-target word pair</w:t>
+      </w:r>
+      <w:r>
+        <w:t>s</w:t>
+      </w:r>
+      <w:r>
+        <w:t xml:space="preserve"> (e.g., mouse-cheese) and are asked to rate the probability of correctly recalling the target in the presence of the cue at test (e.g., mouse-?). </w:t>
       </w:r>
       <w:r>
         <w:t xml:space="preserve">Previous </w:t>
@@ -27,102 +33,90 @@
         <w:t>is sensitive to perceptual cues</w:t>
       </w:r>
       <w:r>
-        <w:t xml:space="preserve">. These cues </w:t>
-      </w:r>
-      <w:r>
-        <w:t>can induce metacognitive illusions</w:t>
-      </w:r>
-      <w:r>
-        <w:t xml:space="preserve">, such as </w:t>
-      </w:r>
-      <w:r>
-        <w:t xml:space="preserve">the </w:t>
+        <w:t>, and t</w:t>
+      </w:r>
+      <w:r>
+        <w:t xml:space="preserve">hese cues </w:t>
+      </w:r>
+      <w:r>
+        <w:t xml:space="preserve">can induce </w:t>
       </w:r>
       <w:r>
         <w:rPr>
           <w:i/>
           <w:iCs/>
         </w:rPr>
-        <w:t>font-size effect</w:t>
-      </w:r>
-      <w:r>
-        <w:t xml:space="preserve"> (Rhodes &amp; Castel, 2008) </w:t>
-      </w:r>
-      <w:r>
-        <w:t xml:space="preserve">in which </w:t>
-      </w:r>
-      <w:r>
-        <w:t xml:space="preserve">participants inflate </w:t>
-      </w:r>
-      <w:r>
-        <w:t xml:space="preserve">their JOL ratings when word </w:t>
-      </w:r>
-      <w:r>
-        <w:t xml:space="preserve">pairs </w:t>
-      </w:r>
-      <w:r>
-        <w:t xml:space="preserve">are </w:t>
-      </w:r>
-      <w:r>
-        <w:t xml:space="preserve">presented in large font </w:t>
-      </w:r>
-      <w:r>
-        <w:t>relative to</w:t>
-      </w:r>
-      <w:r>
-        <w:t xml:space="preserve"> small font</w:t>
-      </w:r>
-      <w:r>
-        <w:t>, without concomitant increases to recall</w:t>
-      </w:r>
-      <w:r>
-        <w:t xml:space="preserve">. </w:t>
-      </w:r>
-      <w:r>
-        <w:t xml:space="preserve">Thus, the font-size effect represents a </w:t>
+        <w:t>metacognitive illusions</w:t>
+      </w:r>
+      <w:r>
+        <w:t xml:space="preserve"> in which </w:t>
+      </w:r>
+      <w:r>
+        <w:t>JOLs overpredict subsequent recall.</w:t>
+      </w:r>
+      <w:r>
+        <w:t xml:space="preserve"> One example is the </w:t>
       </w:r>
       <w:r>
         <w:rPr>
           <w:i/>
           <w:iCs/>
         </w:rPr>
-        <w:t>metacognitive illusion</w:t>
-      </w:r>
-      <w:r>
-        <w:t xml:space="preserve"> in which JOLs overpredict subsequent recall. While</w:t>
-      </w:r>
-      <w:r>
-        <w:t xml:space="preserve"> the font-size effect has been reported under several conditions, the underlying factors driving the effect remain unclear. Two theories have been proposed to account the font-size effect—the fluency account and the beliefs account. First, the fluency account states that larger words are more perceptually fluent than smaller words. Due to their greater perceptual fluency, participants process larger words more efficiently and/or effectively, leading to greater JOLs relative to smaller words (</w:t>
-      </w:r>
-      <w:proofErr w:type="spellStart"/>
-      <w:r>
-        <w:t>Undorf</w:t>
-      </w:r>
-      <w:proofErr w:type="spellEnd"/>
+        <w:t>font-size effect</w:t>
+      </w:r>
+      <w:r>
+        <w:t xml:space="preserve"> (Rhodes &amp; Castel, 2008)</w:t>
+      </w:r>
       <w:r>
         <w:t xml:space="preserve">, </w:t>
       </w:r>
-      <w:proofErr w:type="spellStart"/>
-      <w:r>
-        <w:t>Zimdahl</w:t>
-      </w:r>
-      <w:proofErr w:type="spellEnd"/>
-      <w:r>
-        <w:t>, &amp; Bernstein). Alternatively, the beliefs</w:t>
+      <w:r>
+        <w:t>which</w:t>
+      </w:r>
+      <w:r>
+        <w:t xml:space="preserve"> occurs when</w:t>
+      </w:r>
+      <w:r>
+        <w:t xml:space="preserve"> </w:t>
+      </w:r>
+      <w:r>
+        <w:t xml:space="preserve">participants inflate </w:t>
+      </w:r>
+      <w:r>
+        <w:t xml:space="preserve">their JOL ratings when word </w:t>
+      </w:r>
+      <w:r>
+        <w:t xml:space="preserve">pairs </w:t>
+      </w:r>
+      <w:r>
+        <w:t xml:space="preserve">are </w:t>
+      </w:r>
+      <w:r>
+        <w:t xml:space="preserve">presented in large font </w:t>
+      </w:r>
+      <w:r>
+        <w:t>relative to</w:t>
+      </w:r>
+      <w:r>
+        <w:t xml:space="preserve"> small font</w:t>
+      </w:r>
+      <w:r>
+        <w:t>, without concomitant increases to recall</w:t>
+      </w:r>
+      <w:r>
+        <w:t xml:space="preserve">. </w:t>
+      </w:r>
+      <w:r>
+        <w:t>While</w:t>
+      </w:r>
+      <w:r>
+        <w:t xml:space="preserve"> the font-size effect has been reported under several conditions, the underlying factors driving the effect remain unclear. Two theories have been proposed to account the font-size effect—the fluency account and the beliefs account. First, the fluency account states that larger words are more perceptually fluent than smaller words. Due to their greater perceptual fluency, participants process larger words more efficiently and/or effectively, leading to greater JOLs relative to smaller words (Undorf, Zimdahl, &amp; Bernstein). Alternatively, the beliefs</w:t>
       </w:r>
       <w:r>
         <w:t xml:space="preserve"> account posits that participants beliefs about an item’s memorability is the primary factor influencing JOLs. Regarding the font-size effect, participants may assign higher JOLs to large items because they hold the belief that large pairs are easier to learn than small </w:t>
       </w:r>
       <w:r>
-        <w:t xml:space="preserve">pairs (Mueller, </w:t>
-      </w:r>
-      <w:proofErr w:type="spellStart"/>
-      <w:r>
-        <w:t>Dunlosky</w:t>
-      </w:r>
-      <w:proofErr w:type="spellEnd"/>
-      <w:r>
-        <w:t>, Tauber, &amp; Rhodes, 2014).</w:t>
+        <w:t>pairs (Mueller, Dunlosky, Tauber, &amp; Rhodes, 2014).</w:t>
       </w:r>
     </w:p>
     <w:p>
@@ -201,17 +195,17 @@
         <w:t xml:space="preserve">Participants studied a mix of </w:t>
       </w:r>
       <w:r>
-        <w:t xml:space="preserve">forward (e.g., credit-card), backward (e.g., card-credit), symmetrical (e.g., king-queen) and </w:t>
+        <w:t>forward (e.g., credit-card), backward (e.g., card-credit), symmetrical (e.g., king-queen) and unrelated (e.g., muffin-floor)</w:t>
+      </w:r>
+      <w:r>
+        <w:t xml:space="preserve"> word pairs</w:t>
+      </w:r>
+      <w:r>
+        <w:t xml:space="preserve"> generated using the University of South Florida Free </w:t>
       </w:r>
       <w:r>
         <w:lastRenderedPageBreak/>
-        <w:t>unrelated (e.g., muffin-floor)</w:t>
-      </w:r>
-      <w:r>
-        <w:t xml:space="preserve"> word pairs</w:t>
-      </w:r>
-      <w:r>
-        <w:t xml:space="preserve"> generated using the University of South Florida Free Association Norms (USF Norms; Nelson, McEvoy, &amp; Schreiber, 2004).</w:t>
+        <w:t>Association Norms (USF Norms; Nelson, McEvoy, &amp; Schreiber, 2004).</w:t>
       </w:r>
       <w:r>
         <w:t xml:space="preserve"> </w:t>
@@ -244,57 +238,31 @@
         <w:t>as</w:t>
       </w:r>
       <w:r>
-        <w:t xml:space="preserve"> a mix of 32-pt. Arial pairs that were either presented highlighted in yellow or presented with no highlight (Experiment 1B). </w:t>
-      </w:r>
-      <w:r>
-        <w:t>Importantly, all experiments included a</w:t>
-      </w:r>
-      <w:r>
-        <w:t>n additional</w:t>
-      </w:r>
-      <w:r>
-        <w:t xml:space="preserve"> pure-control group comparison in which only the standard perceptual condition is used (i.e., all pairs presented in a standard font size), rather than a mix of perceptually fluent/disfluent pairs. These control groups were included because encoding manipulations have been shown to spill over into other encoding tasks when encoding is manipulated within-subjects (Huff, Bodner, &amp; Gretz, 2021). This additional comparison group allowed us to gauge perceptual effects on JOLs more accurately relative to a baseline condition.</w:t>
-      </w:r>
-      <w:r>
-        <w:t xml:space="preserve"> Overall</w:t>
-      </w:r>
-      <w:r>
-        <w:t>, in Experiment 1A, large font produced an equivalent boost to JOLs and recall relative to small font</w:t>
+        <w:t xml:space="preserve"> a mix of 32-pt. Arial pairs that were either presented highlighted in yellow or presented with no highlight (Experiment 1B). Importantly, all experiments included an additional pure-control group comparison in which only the standard perceptual condition is used (i.e., all pairs presented in a standard font size), rather than a mix of perceptually fluent/disfluent pairs. These control groups were included because encoding manipulations have been shown to spill over into other encoding tasks when encoding is manipulated within-subjects (Huff, Bodner, &amp; Gretz, 2021). This additional comparison group allowed us to gauge perceptual effects on JOLs more accurately relative to a baseline condition. Overall, in Experiment 1A, large font produced an equivalent boost to JOLs and recall relative to small font</w:t>
       </w:r>
       <w:r>
         <w:t>.</w:t>
       </w:r>
       <w:r>
-        <w:t xml:space="preserve"> However, JOLs and recall did not differ between large or small font pairs relative to the control group</w:t>
-      </w:r>
-      <w:r>
-        <w:t xml:space="preserve"> (Figure </w:t>
+        <w:t xml:space="preserve"> However, JOLs and recall did not differ between large or small font pairs relative to the control group (Figure </w:t>
       </w:r>
       <w:r>
         <w:t>1</w:t>
       </w:r>
       <w:r>
-        <w:t>)</w:t>
-      </w:r>
-      <w:r>
-        <w:t>.</w:t>
-      </w:r>
-      <w:r>
-        <w:t xml:space="preserve"> </w:t>
+        <w:t xml:space="preserve">). </w:t>
       </w:r>
       <w:r>
         <w:t xml:space="preserve">In Experiment 1B, JOLs and recall did not differ as a function of highlighting, and no differences were detected between the highlighted pairs, non-highlighted pairs, or the control group (Figure 2). </w:t>
       </w:r>
       <w:r>
-        <w:t xml:space="preserve">Thus, the font-size effect was not in evidence and the effect failed to extend </w:t>
-      </w:r>
-      <w:proofErr w:type="gramStart"/>
-      <w:r>
-        <w:t>to highlighting</w:t>
-      </w:r>
-      <w:proofErr w:type="gramEnd"/>
-      <w:r>
-        <w:t>.</w:t>
+        <w:t>Thus, the font-size effect was not in evidence</w:t>
+      </w:r>
+      <w:r>
+        <w:t>,</w:t>
+      </w:r>
+      <w:r>
+        <w:t xml:space="preserve"> and the effect failed to extend to highlighting.</w:t>
       </w:r>
     </w:p>
     <w:p>
@@ -402,15 +370,7 @@
         <w:t xml:space="preserve"> </w:t>
       </w:r>
       <w:r>
-        <w:t xml:space="preserve">Recent research, however, suggests that this font does not improve memory and may in fact induce a memory cost (Geller, Davis, &amp; Peterson, 2020; Tayler, </w:t>
-      </w:r>
-      <w:proofErr w:type="spellStart"/>
-      <w:r>
-        <w:t>Sanson</w:t>
-      </w:r>
-      <w:proofErr w:type="spellEnd"/>
-      <w:r>
-        <w:t xml:space="preserve">, Burnell, Wade, &amp; Garry, 2020). However, </w:t>
+        <w:t xml:space="preserve">Recent research, however, suggests that this font does not improve memory and may induce a memory cost (Geller, Davis, &amp; Peterson, 2020; Tayler, Sanson, Burnell, Wade, &amp; Garry, 2020). However, </w:t>
       </w:r>
       <w:r>
         <w:t xml:space="preserve">although this font is disfluent, </w:t>
@@ -464,25 +424,7 @@
         <w:t xml:space="preserve"> </w:t>
       </w:r>
       <w:r>
-        <w:t>Furthermore</w:t>
-      </w:r>
-      <w:r>
-        <w:t>,</w:t>
-      </w:r>
-      <w:r>
-        <w:t xml:space="preserve"> </w:t>
-      </w:r>
-      <w:r>
-        <w:t xml:space="preserve">Arial pairs </w:t>
-      </w:r>
-      <w:r>
-        <w:t>presented in mixed lists with Sans Forgetica pairs showed</w:t>
-      </w:r>
-      <w:r>
-        <w:t xml:space="preserve"> greater JOLs and recall rates than Arial pairs in the pure group, suggesting that the mixed list context increased participants both JOLs and the encoding of Arial </w:t>
-      </w:r>
-      <w:r>
-        <w:t>pairs</w:t>
+        <w:t>Furthermore, Arial pairs presented in mixed lists with Sans Forgetica pairs showed greater JOLs and recall rates than Arial pairs in the pure group, suggesting that the mixed list context increased participants both JOLs and the encoding of Arial pairs</w:t>
       </w:r>
       <w:r>
         <w:t xml:space="preserve"> (Figure 5)</w:t>
@@ -510,15 +452,7 @@
         <w:t>In doing so, this</w:t>
       </w:r>
       <w:r>
-        <w:t xml:space="preserve"> research supports the </w:t>
-      </w:r>
-      <w:proofErr w:type="spellStart"/>
-      <w:r>
-        <w:t>Pychonomic</w:t>
-      </w:r>
-      <w:proofErr w:type="spellEnd"/>
-      <w:r>
-        <w:t xml:space="preserve"> Society’s mission</w:t>
+        <w:t xml:space="preserve"> research supports the Pychonomic Society’s mission</w:t>
       </w:r>
       <w:r>
         <w:t xml:space="preserve"> </w:t>
@@ -582,10 +516,7 @@
         <w:t>our novel inclusion of control groups, which allowed us to</w:t>
       </w:r>
       <w:r>
-        <w:t xml:space="preserve"> </w:t>
-      </w:r>
-      <w:r>
-        <w:t>assess the effects of context on fluency effects, providing a more complete assessment of how these processes affect both JOLs and recall</w:t>
+        <w:t xml:space="preserve"> assess the effects of context on fluency effects, providing a more complete assessment of how these processes affect both JOLs and recall</w:t>
       </w:r>
       <w:r>
         <w:t xml:space="preserve">. </w:t>
@@ -656,18 +587,8 @@
           <w:sz w:val="24"/>
           <w:szCs w:val="24"/>
         </w:rPr>
-        <w:t xml:space="preserve">Earp, J. (2018). Q&amp;A: Designing a font to help students remember key </w:t>
-      </w:r>
-      <w:proofErr w:type="gramStart"/>
-      <w:r>
-        <w:rPr>
-          <w:rFonts w:ascii="Times New Roman" w:eastAsia="Calibri" w:hAnsi="Times New Roman" w:cs="Times New Roman"/>
-          <w:sz w:val="24"/>
-          <w:szCs w:val="24"/>
-        </w:rPr>
-        <w:t>information</w:t>
-      </w:r>
-      <w:proofErr w:type="gramEnd"/>
+        <w:t>Earp, J. (2018). Q&amp;A: Designing a font to help students remember key information</w:t>
+      </w:r>
     </w:p>
     <w:p>
       <w:pPr>
@@ -684,25 +605,7 @@
           <w:sz w:val="24"/>
           <w:szCs w:val="24"/>
         </w:rPr>
-        <w:t xml:space="preserve">Geller, J., Davis, S. D., &amp; Peterson, D. J. (2020). Sans </w:t>
-      </w:r>
-      <w:proofErr w:type="spellStart"/>
-      <w:r>
-        <w:rPr>
-          <w:rFonts w:ascii="Times New Roman" w:eastAsia="Times New Roman" w:hAnsi="Times New Roman" w:cs="Times New Roman"/>
-          <w:sz w:val="24"/>
-          <w:szCs w:val="24"/>
-        </w:rPr>
-        <w:t>forgetica</w:t>
-      </w:r>
-      <w:proofErr w:type="spellEnd"/>
-      <w:r>
-        <w:rPr>
-          <w:rFonts w:ascii="Times New Roman" w:eastAsia="Times New Roman" w:hAnsi="Times New Roman" w:cs="Times New Roman"/>
-          <w:sz w:val="24"/>
-          <w:szCs w:val="24"/>
-        </w:rPr>
-        <w:t xml:space="preserve"> is not desirable for learning. </w:t>
+        <w:t xml:space="preserve">Geller, J., Davis, S. D., &amp; Peterson, D. J. (2020). Sans forgetica is not desirable for learning. </w:t>
       </w:r>
     </w:p>
     <w:p>
@@ -805,25 +708,7 @@
           <w:sz w:val="24"/>
           <w:szCs w:val="24"/>
         </w:rPr>
-        <w:t xml:space="preserve">Mueller, M. L., </w:t>
-      </w:r>
-      <w:proofErr w:type="spellStart"/>
-      <w:r>
-        <w:rPr>
-          <w:rFonts w:ascii="Times New Roman" w:eastAsia="Times New Roman" w:hAnsi="Times New Roman" w:cs="Times New Roman"/>
-          <w:sz w:val="24"/>
-          <w:szCs w:val="24"/>
-        </w:rPr>
-        <w:t>Dunlosky</w:t>
-      </w:r>
-      <w:proofErr w:type="spellEnd"/>
-      <w:r>
-        <w:rPr>
-          <w:rFonts w:ascii="Times New Roman" w:eastAsia="Times New Roman" w:hAnsi="Times New Roman" w:cs="Times New Roman"/>
-          <w:sz w:val="24"/>
-          <w:szCs w:val="24"/>
-        </w:rPr>
-        <w:t xml:space="preserve">, J., Tauber, S. K., &amp; Rhodes, M. G. (2014). The font-size effect on </w:t>
+        <w:t xml:space="preserve">Mueller, M. L., Dunlosky, J., Tauber, S. K., &amp; Rhodes, M. G. (2014). The font-size effect on </w:t>
       </w:r>
     </w:p>
     <w:p>
@@ -1020,59 +905,13 @@
           <w:szCs w:val="24"/>
         </w:rPr>
       </w:pPr>
-      <w:proofErr w:type="spellStart"/>
-      <w:r>
-        <w:rPr>
-          <w:rFonts w:ascii="Times New Roman" w:eastAsia="Times New Roman" w:hAnsi="Times New Roman" w:cs="Times New Roman"/>
-          <w:sz w:val="24"/>
-          <w:szCs w:val="24"/>
-        </w:rPr>
-        <w:t>Undorf</w:t>
-      </w:r>
-      <w:proofErr w:type="spellEnd"/>
-      <w:r>
-        <w:rPr>
-          <w:rFonts w:ascii="Times New Roman" w:eastAsia="Times New Roman" w:hAnsi="Times New Roman" w:cs="Times New Roman"/>
-          <w:sz w:val="24"/>
-          <w:szCs w:val="24"/>
-        </w:rPr>
-        <w:t xml:space="preserve">, M., </w:t>
-      </w:r>
-      <w:proofErr w:type="spellStart"/>
-      <w:r>
-        <w:rPr>
-          <w:rFonts w:ascii="Times New Roman" w:eastAsia="Times New Roman" w:hAnsi="Times New Roman" w:cs="Times New Roman"/>
-          <w:sz w:val="24"/>
-          <w:szCs w:val="24"/>
-        </w:rPr>
-        <w:t>Zimdahl</w:t>
-      </w:r>
-      <w:proofErr w:type="spellEnd"/>
-      <w:r>
-        <w:rPr>
-          <w:rFonts w:ascii="Times New Roman" w:eastAsia="Times New Roman" w:hAnsi="Times New Roman" w:cs="Times New Roman"/>
-          <w:sz w:val="24"/>
-          <w:szCs w:val="24"/>
-        </w:rPr>
-        <w:t xml:space="preserve">, M. F., &amp; Bernstein, D. M. (2017). Perceptual fluency contributes to </w:t>
-      </w:r>
-      <w:proofErr w:type="gramStart"/>
-      <w:r>
-        <w:rPr>
-          <w:rFonts w:ascii="Times New Roman" w:eastAsia="Times New Roman" w:hAnsi="Times New Roman" w:cs="Times New Roman"/>
-          <w:sz w:val="24"/>
-          <w:szCs w:val="24"/>
-        </w:rPr>
-        <w:t>effects</w:t>
-      </w:r>
-      <w:proofErr w:type="gramEnd"/>
-      <w:r>
-        <w:rPr>
-          <w:rFonts w:ascii="Times New Roman" w:eastAsia="Times New Roman" w:hAnsi="Times New Roman" w:cs="Times New Roman"/>
-          <w:sz w:val="24"/>
-          <w:szCs w:val="24"/>
-        </w:rPr>
-        <w:t xml:space="preserve"> </w:t>
+      <w:r>
+        <w:rPr>
+          <w:rFonts w:ascii="Times New Roman" w:eastAsia="Times New Roman" w:hAnsi="Times New Roman" w:cs="Times New Roman"/>
+          <w:sz w:val="24"/>
+          <w:szCs w:val="24"/>
+        </w:rPr>
+        <w:t xml:space="preserve">Undorf, M., Zimdahl, M. F., &amp; Bernstein, D. M. (2017). Perceptual fluency contributes to effects </w:t>
       </w:r>
     </w:p>
     <w:p>
@@ -1145,43 +984,7 @@
           <w:sz w:val="24"/>
           <w:szCs w:val="24"/>
         </w:rPr>
-        <w:t xml:space="preserve">Taylor, A., </w:t>
-      </w:r>
-      <w:proofErr w:type="spellStart"/>
-      <w:r>
-        <w:rPr>
-          <w:rFonts w:ascii="Times New Roman" w:eastAsia="Times New Roman" w:hAnsi="Times New Roman" w:cs="Times New Roman"/>
-          <w:sz w:val="24"/>
-          <w:szCs w:val="24"/>
-        </w:rPr>
-        <w:t>Sanson</w:t>
-      </w:r>
-      <w:proofErr w:type="spellEnd"/>
-      <w:r>
-        <w:rPr>
-          <w:rFonts w:ascii="Times New Roman" w:eastAsia="Times New Roman" w:hAnsi="Times New Roman" w:cs="Times New Roman"/>
-          <w:sz w:val="24"/>
-          <w:szCs w:val="24"/>
-        </w:rPr>
-        <w:t xml:space="preserve">, M., Burnell, R., Wade, K. A., &amp; Garry, M. (2020). Disfluent difficulties </w:t>
-      </w:r>
-      <w:proofErr w:type="gramStart"/>
-      <w:r>
-        <w:rPr>
-          <w:rFonts w:ascii="Times New Roman" w:eastAsia="Times New Roman" w:hAnsi="Times New Roman" w:cs="Times New Roman"/>
-          <w:sz w:val="24"/>
-          <w:szCs w:val="24"/>
-        </w:rPr>
-        <w:t>are</w:t>
-      </w:r>
-      <w:proofErr w:type="gramEnd"/>
-      <w:r>
-        <w:rPr>
-          <w:rFonts w:ascii="Times New Roman" w:eastAsia="Times New Roman" w:hAnsi="Times New Roman" w:cs="Times New Roman"/>
-          <w:sz w:val="24"/>
-          <w:szCs w:val="24"/>
-        </w:rPr>
-        <w:t xml:space="preserve"> </w:t>
+        <w:t xml:space="preserve">Taylor, A., Sanson, M., Burnell, R., Wade, K. A., &amp; Garry, M. (2020). Disfluent difficulties are </w:t>
       </w:r>
     </w:p>
     <w:p>

</xml_diff>